<commit_message>
Agile Curation RDA presentation materials generated and posted
</commit_message>
<xml_diff>
--- a/generated/TechnicalDebtConceptualModel.md.docx
+++ b/generated/TechnicalDebtConceptualModel.md.docx
@@ -137,13 +137,13 @@
         <w:pStyle w:val="Date"/>
       </w:pPr>
       <w:r>
-        <w:t xml:space="preserve">February</w:t>
-      </w:r>
-      <w:r>
-        <w:t xml:space="preserve"> </w:t>
-      </w:r>
-      <w:r>
-        <w:t xml:space="preserve">17,</w:t>
+        <w:t xml:space="preserve">March</w:t>
+      </w:r>
+      <w:r>
+        <w:t xml:space="preserve"> </w:t>
+      </w:r>
+      <w:r>
+        <w:t xml:space="preserve">10,</w:t>
       </w:r>
       <w:r>
         <w:t xml:space="preserve"> </w:t>
@@ -909,7 +909,7 @@
 <file path=word/numbering.xml><?xml version="1.0" encoding="utf-8"?>
 <w:numbering xmlns:w="http://schemas.openxmlformats.org/wordprocessingml/2006/main">
   <w:abstractNum w:abstractNumId="0">
-    <w:nsid w:val="7d9cd9f0"/>
+    <w:nsid w:val="472b3ea9"/>
     <w:multiLevelType w:val="multilevel"/>
     <w:lvl w:ilvl="0">
       <w:numFmt w:val="bullet"/>
@@ -990,7 +990,7 @@
     </w:lvl>
   </w:abstractNum>
   <w:abstractNum w:abstractNumId="2">
-    <w:nsid w:val="965ee024"/>
+    <w:nsid w:val="408e64d5"/>
     <w:multiLevelType w:val="multilevel"/>
     <w:lvl w:ilvl="0">
       <w:start w:val="1"/>

</xml_diff>

<commit_message>
updated generate.sh to output the RDAoverview.slides.linked.html
</commit_message>
<xml_diff>
--- a/generated/TechnicalDebtConceptualModel.md.docx
+++ b/generated/TechnicalDebtConceptualModel.md.docx
@@ -909,7 +909,7 @@
 <file path=word/numbering.xml><?xml version="1.0" encoding="utf-8"?>
 <w:numbering xmlns:w="http://schemas.openxmlformats.org/wordprocessingml/2006/main">
   <w:abstractNum w:abstractNumId="0">
-    <w:nsid w:val="472b3ea9"/>
+    <w:nsid w:val="84b64288"/>
     <w:multiLevelType w:val="multilevel"/>
     <w:lvl w:ilvl="0">
       <w:numFmt w:val="bullet"/>
@@ -990,7 +990,7 @@
     </w:lvl>
   </w:abstractNum>
   <w:abstractNum w:abstractNumId="2">
-    <w:nsid w:val="408e64d5"/>
+    <w:nsid w:val="4da2f62c"/>
     <w:multiLevelType w:val="multilevel"/>
     <w:lvl w:ilvl="0">
       <w:start w:val="1"/>

</xml_diff>